<commit_message>
Corrected "eProceedures.15" to "eProceedures.15" and "ePersonnel.13" to "dPersonnel.13" in 3.5.1-to-3.5.0 translation documentation (no changes to transformation files).
</commit_message>
<xml_diff>
--- a/Translation/v3.5.1 to v3.5.0/documentation.docx
+++ b/Translation/v3.5.1 to v3.5.0/documentation.docx
@@ -583,7 +583,7 @@
                 <w:sz w:val="18"/>
                 <w:szCs w:val="18"/>
               </w:rPr>
-              <w:t>eProceedures.15</w:t>
+              <w:t>eProcedures.15</w:t>
             </w:r>
           </w:p>
         </w:tc>
@@ -680,7 +680,6 @@
                 <w:szCs w:val="18"/>
               </w:rPr>
             </w:pPr>
-            <w:proofErr w:type="spellStart"/>
             <w:r>
               <w:rPr>
                 <w:sz w:val="18"/>
@@ -688,7 +687,6 @@
               </w:rPr>
               <w:t>dRecord</w:t>
             </w:r>
-            <w:proofErr w:type="spellEnd"/>
           </w:p>
         </w:tc>
         <w:tc>
@@ -726,7 +724,6 @@
                 <w:szCs w:val="18"/>
               </w:rPr>
             </w:pPr>
-            <w:proofErr w:type="spellStart"/>
             <w:r>
               <w:rPr>
                 <w:sz w:val="18"/>
@@ -734,7 +731,6 @@
               </w:rPr>
               <w:t>dRecord.SoftwareApplicationGroup</w:t>
             </w:r>
-            <w:proofErr w:type="spellEnd"/>
           </w:p>
         </w:tc>
         <w:tc>
@@ -991,15 +987,7 @@
         <w:t>1</w:t>
       </w:r>
       <w:r>
-        <w:t xml:space="preserve"> </w:t>
-      </w:r>
-      <w:proofErr w:type="gramStart"/>
-      <w:r>
-        <w:t>as</w:t>
-      </w:r>
-      <w:proofErr w:type="gramEnd"/>
-      <w:r>
-        <w:t xml:space="preserve"> follows.</w:t>
+        <w:t xml:space="preserve"> as follows.</w:t>
       </w:r>
     </w:p>
     <w:tbl>
@@ -3536,7 +3524,6 @@
                 <w:szCs w:val="18"/>
               </w:rPr>
             </w:pPr>
-            <w:proofErr w:type="gramStart"/>
             <w:r>
               <w:rPr>
                 <w:sz w:val="18"/>
@@ -3544,7 +3531,6 @@
               </w:rPr>
               <w:t>Lumbar-Left</w:t>
             </w:r>
-            <w:proofErr w:type="gramEnd"/>
           </w:p>
         </w:tc>
       </w:tr>
@@ -4765,21 +4751,12 @@
                 <w:szCs w:val="18"/>
               </w:rPr>
             </w:pPr>
-            <w:proofErr w:type="gramStart"/>
-            <w:r>
-              <w:rPr>
-                <w:sz w:val="18"/>
-                <w:szCs w:val="18"/>
-              </w:rPr>
-              <w:t>Other</w:t>
-            </w:r>
-            <w:proofErr w:type="gramEnd"/>
-            <w:r>
-              <w:rPr>
-                <w:sz w:val="18"/>
-                <w:szCs w:val="18"/>
-              </w:rPr>
-              <w:t>, Not Listed</w:t>
+            <w:r>
+              <w:rPr>
+                <w:sz w:val="18"/>
+                <w:szCs w:val="18"/>
+              </w:rPr>
+              <w:t>Other, Not Listed</w:t>
             </w:r>
           </w:p>
         </w:tc>
@@ -5723,7 +5700,14 @@
                 <w:sz w:val="18"/>
                 <w:szCs w:val="18"/>
               </w:rPr>
-              <w:t>ePersonnel.13</w:t>
+              <w:t>d</w:t>
+            </w:r>
+            <w:r>
+              <w:rPr>
+                <w:sz w:val="18"/>
+                <w:szCs w:val="18"/>
+              </w:rPr>
+              <w:t>Personnel.13</w:t>
             </w:r>
           </w:p>
         </w:tc>
@@ -5954,15 +5938,7 @@
     </w:p>
     <w:p>
       <w:r>
-        <w:t xml:space="preserve">Convert </w:t>
-      </w:r>
-      <w:proofErr w:type="gramStart"/>
-      <w:r>
-        <w:t>10</w:t>
-      </w:r>
-      <w:proofErr w:type="gramEnd"/>
-      <w:r>
-        <w:t>-digit grid coordinates to 8 digits by rounding each 5-digit set to 4 digits</w:t>
+        <w:t>Convert 10-digit grid coordinates to 8 digits by rounding each 5-digit set to 4 digits</w:t>
       </w:r>
       <w:r>
         <w:t>.</w:t>
@@ -6801,26 +6777,10 @@
     </w:p>
     <w:p>
       <w:r>
-        <w:t xml:space="preserve">Remove </w:t>
-      </w:r>
-      <w:proofErr w:type="spellStart"/>
-      <w:r>
-        <w:t>dConfiguration.ProcedureGroup</w:t>
-      </w:r>
-      <w:proofErr w:type="spellEnd"/>
-      <w:r>
-        <w:t xml:space="preserve"> if all instances of dConfiguration.07 </w:t>
-      </w:r>
-      <w:r>
-        <w:t xml:space="preserve">in </w:t>
-      </w:r>
-      <w:proofErr w:type="spellStart"/>
-      <w:r>
-        <w:t>dConfiguration.ProcedureGroup</w:t>
-      </w:r>
-      <w:proofErr w:type="spellEnd"/>
-      <w:r>
-        <w:t xml:space="preserve"> </w:t>
+        <w:t xml:space="preserve">Remove dConfiguration.ProcedureGroup if all instances of dConfiguration.07 </w:t>
+      </w:r>
+      <w:r>
+        <w:t xml:space="preserve">in dConfiguration.ProcedureGroup </w:t>
       </w:r>
       <w:r>
         <w:t>are longer than 15 characters.</w:t>
@@ -6828,23 +6788,7 @@
     </w:p>
     <w:p>
       <w:r>
-        <w:t xml:space="preserve">If there are no instances of dConfiguration.07 in any </w:t>
-      </w:r>
-      <w:proofErr w:type="spellStart"/>
-      <w:r>
-        <w:t>dConfiguration.ProcedureGroup</w:t>
-      </w:r>
-      <w:proofErr w:type="spellEnd"/>
-      <w:r>
-        <w:t xml:space="preserve"> that are 15 characters or less, then there will be no instances of </w:t>
-      </w:r>
-      <w:proofErr w:type="spellStart"/>
-      <w:r>
-        <w:t>dConfiguration.ProcedureGroup</w:t>
-      </w:r>
-      <w:proofErr w:type="spellEnd"/>
-      <w:r>
-        <w:t xml:space="preserve"> in the generated document, which will fail XSD validation.</w:t>
+        <w:t>If there are no instances of dConfiguration.07 in any dConfiguration.ProcedureGroup that are 15 characters or less, then there will be no instances of dConfiguration.ProcedureGroup in the generated document, which will fail XSD validation.</w:t>
       </w:r>
     </w:p>
     <w:p>
@@ -6950,7 +6894,6 @@
                 <w:szCs w:val="18"/>
               </w:rPr>
             </w:pPr>
-            <w:proofErr w:type="spellStart"/>
             <w:r>
               <w:rPr>
                 <w:sz w:val="18"/>
@@ -6958,7 +6901,6 @@
               </w:rPr>
               <w:t>sgn</w:t>
             </w:r>
-            <w:proofErr w:type="spellEnd"/>
           </w:p>
         </w:tc>
         <w:tc>
@@ -7023,15 +6965,7 @@
         <w:t>”</w:t>
       </w:r>
       <w:r>
-        <w:t xml:space="preserve"> instance if all instances of sConfiguration.03 in </w:t>
-      </w:r>
-      <w:proofErr w:type="spellStart"/>
-      <w:r>
-        <w:t>sConfiguration.ProcedureGroup</w:t>
-      </w:r>
-      <w:proofErr w:type="spellEnd"/>
-      <w:r>
-        <w:t xml:space="preserve"> are longer than 15 characters</w:t>
+        <w:t xml:space="preserve"> instance if all instances of sConfiguration.03 in sConfiguration.ProcedureGroup are longer than 15 characters</w:t>
       </w:r>
       <w:r>
         <w:t>.</w:t>

</xml_diff>

<commit_message>
Updated 3.5.1-to-3.5.0 translations for v3.5.1.250403CP1 (build number update only, no substantive changes).
</commit_message>
<xml_diff>
--- a/Translation/v3.5.1 to v3.5.0/documentation.docx
+++ b/Translation/v3.5.1 to v3.5.0/documentation.docx
@@ -74,6 +74,12 @@
     </w:p>
     <w:p>
       <w:r>
+        <w:t>February 25, 2025 (Updated to versions 3.5.1.250403CP1 and 3.5.0.250403CP5; no substantive changes)</w:t>
+      </w:r>
+      <w:r>
+        <w:br/>
+      </w:r>
+      <w:r>
         <w:t xml:space="preserve">January </w:t>
       </w:r>
       <w:r>
@@ -126,22 +132,13 @@
         <w:t xml:space="preserve">documents from version </w:t>
       </w:r>
       <w:r>
-        <w:t>3.5.</w:t>
-      </w:r>
-      <w:r>
-        <w:t>1</w:t>
-      </w:r>
-      <w:r>
-        <w:t>.</w:t>
-      </w:r>
-      <w:r>
-        <w:t>250115</w:t>
+        <w:t>3.5.1.250403CP1</w:t>
       </w:r>
       <w:r>
         <w:t xml:space="preserve"> to version </w:t>
       </w:r>
       <w:r>
-        <w:t>3.5.0.230317CP4</w:t>
+        <w:t>3.5.0.250403CP5</w:t>
       </w:r>
       <w:r>
         <w:t>.</w:t>

</xml_diff>